<commit_message>
Finished Crypto Task 1 to 3
</commit_message>
<xml_diff>
--- a/Crypto/Task1/SubstitutionCipher_StefanDuenser.docx
+++ b/Crypto/Task1/SubstitutionCipher_StefanDuenser.docx
@@ -175,12 +175,6 @@
         <w:gridCol w:w="1241"/>
       </w:tblGrid>
       <w:tr>
-        <w:tblPrEx>
-          <w:tblCellMar>
-            <w:top w:w="0" w:type="dxa"/>
-            <w:bottom w:w="0" w:type="dxa"/>
-          </w:tblCellMar>
-        </w:tblPrEx>
         <w:trPr>
           <w:trHeight w:val="290"/>
         </w:trPr>
@@ -309,12 +303,6 @@
         </w:tc>
       </w:tr>
       <w:tr>
-        <w:tblPrEx>
-          <w:tblCellMar>
-            <w:top w:w="0" w:type="dxa"/>
-            <w:bottom w:w="0" w:type="dxa"/>
-          </w:tblCellMar>
-        </w:tblPrEx>
         <w:trPr>
           <w:trHeight w:val="290"/>
         </w:trPr>
@@ -421,12 +409,6 @@
         </w:tc>
       </w:tr>
       <w:tr>
-        <w:tblPrEx>
-          <w:tblCellMar>
-            <w:top w:w="0" w:type="dxa"/>
-            <w:bottom w:w="0" w:type="dxa"/>
-          </w:tblCellMar>
-        </w:tblPrEx>
         <w:trPr>
           <w:trHeight w:val="290"/>
         </w:trPr>
@@ -530,12 +512,6 @@
         </w:tc>
       </w:tr>
       <w:tr>
-        <w:tblPrEx>
-          <w:tblCellMar>
-            <w:top w:w="0" w:type="dxa"/>
-            <w:bottom w:w="0" w:type="dxa"/>
-          </w:tblCellMar>
-        </w:tblPrEx>
         <w:trPr>
           <w:trHeight w:val="290"/>
         </w:trPr>
@@ -642,12 +618,6 @@
         </w:tc>
       </w:tr>
       <w:tr>
-        <w:tblPrEx>
-          <w:tblCellMar>
-            <w:top w:w="0" w:type="dxa"/>
-            <w:bottom w:w="0" w:type="dxa"/>
-          </w:tblCellMar>
-        </w:tblPrEx>
         <w:trPr>
           <w:trHeight w:val="290"/>
         </w:trPr>
@@ -751,12 +721,6 @@
         </w:tc>
       </w:tr>
       <w:tr>
-        <w:tblPrEx>
-          <w:tblCellMar>
-            <w:top w:w="0" w:type="dxa"/>
-            <w:bottom w:w="0" w:type="dxa"/>
-          </w:tblCellMar>
-        </w:tblPrEx>
         <w:trPr>
           <w:trHeight w:val="290"/>
         </w:trPr>
@@ -863,12 +827,6 @@
         </w:tc>
       </w:tr>
       <w:tr>
-        <w:tblPrEx>
-          <w:tblCellMar>
-            <w:top w:w="0" w:type="dxa"/>
-            <w:bottom w:w="0" w:type="dxa"/>
-          </w:tblCellMar>
-        </w:tblPrEx>
         <w:trPr>
           <w:trHeight w:val="290"/>
         </w:trPr>
@@ -972,12 +930,6 @@
         </w:tc>
       </w:tr>
       <w:tr>
-        <w:tblPrEx>
-          <w:tblCellMar>
-            <w:top w:w="0" w:type="dxa"/>
-            <w:bottom w:w="0" w:type="dxa"/>
-          </w:tblCellMar>
-        </w:tblPrEx>
         <w:trPr>
           <w:trHeight w:val="290"/>
         </w:trPr>
@@ -1084,12 +1036,6 @@
         </w:tc>
       </w:tr>
       <w:tr>
-        <w:tblPrEx>
-          <w:tblCellMar>
-            <w:top w:w="0" w:type="dxa"/>
-            <w:bottom w:w="0" w:type="dxa"/>
-          </w:tblCellMar>
-        </w:tblPrEx>
         <w:trPr>
           <w:trHeight w:val="290"/>
         </w:trPr>
@@ -1193,12 +1139,6 @@
         </w:tc>
       </w:tr>
       <w:tr>
-        <w:tblPrEx>
-          <w:tblCellMar>
-            <w:top w:w="0" w:type="dxa"/>
-            <w:bottom w:w="0" w:type="dxa"/>
-          </w:tblCellMar>
-        </w:tblPrEx>
         <w:trPr>
           <w:trHeight w:val="290"/>
         </w:trPr>
@@ -1305,12 +1245,6 @@
         </w:tc>
       </w:tr>
       <w:tr>
-        <w:tblPrEx>
-          <w:tblCellMar>
-            <w:top w:w="0" w:type="dxa"/>
-            <w:bottom w:w="0" w:type="dxa"/>
-          </w:tblCellMar>
-        </w:tblPrEx>
         <w:trPr>
           <w:trHeight w:val="290"/>
         </w:trPr>
@@ -1414,12 +1348,6 @@
         </w:tc>
       </w:tr>
       <w:tr>
-        <w:tblPrEx>
-          <w:tblCellMar>
-            <w:top w:w="0" w:type="dxa"/>
-            <w:bottom w:w="0" w:type="dxa"/>
-          </w:tblCellMar>
-        </w:tblPrEx>
         <w:trPr>
           <w:trHeight w:val="290"/>
         </w:trPr>
@@ -1526,12 +1454,6 @@
         </w:tc>
       </w:tr>
       <w:tr>
-        <w:tblPrEx>
-          <w:tblCellMar>
-            <w:top w:w="0" w:type="dxa"/>
-            <w:bottom w:w="0" w:type="dxa"/>
-          </w:tblCellMar>
-        </w:tblPrEx>
         <w:trPr>
           <w:trHeight w:val="290"/>
         </w:trPr>
@@ -1635,12 +1557,6 @@
         </w:tc>
       </w:tr>
       <w:tr>
-        <w:tblPrEx>
-          <w:tblCellMar>
-            <w:top w:w="0" w:type="dxa"/>
-            <w:bottom w:w="0" w:type="dxa"/>
-          </w:tblCellMar>
-        </w:tblPrEx>
         <w:trPr>
           <w:trHeight w:val="290"/>
         </w:trPr>
@@ -1747,12 +1663,6 @@
         </w:tc>
       </w:tr>
       <w:tr>
-        <w:tblPrEx>
-          <w:tblCellMar>
-            <w:top w:w="0" w:type="dxa"/>
-            <w:bottom w:w="0" w:type="dxa"/>
-          </w:tblCellMar>
-        </w:tblPrEx>
         <w:trPr>
           <w:trHeight w:val="290"/>
         </w:trPr>
@@ -1856,12 +1766,6 @@
         </w:tc>
       </w:tr>
       <w:tr>
-        <w:tblPrEx>
-          <w:tblCellMar>
-            <w:top w:w="0" w:type="dxa"/>
-            <w:bottom w:w="0" w:type="dxa"/>
-          </w:tblCellMar>
-        </w:tblPrEx>
         <w:trPr>
           <w:trHeight w:val="290"/>
         </w:trPr>
@@ -1968,12 +1872,6 @@
         </w:tc>
       </w:tr>
       <w:tr>
-        <w:tblPrEx>
-          <w:tblCellMar>
-            <w:top w:w="0" w:type="dxa"/>
-            <w:bottom w:w="0" w:type="dxa"/>
-          </w:tblCellMar>
-        </w:tblPrEx>
         <w:trPr>
           <w:trHeight w:val="290"/>
         </w:trPr>
@@ -2077,12 +1975,6 @@
         </w:tc>
       </w:tr>
       <w:tr>
-        <w:tblPrEx>
-          <w:tblCellMar>
-            <w:top w:w="0" w:type="dxa"/>
-            <w:bottom w:w="0" w:type="dxa"/>
-          </w:tblCellMar>
-        </w:tblPrEx>
         <w:trPr>
           <w:trHeight w:val="290"/>
         </w:trPr>
@@ -2189,12 +2081,6 @@
         </w:tc>
       </w:tr>
       <w:tr>
-        <w:tblPrEx>
-          <w:tblCellMar>
-            <w:top w:w="0" w:type="dxa"/>
-            <w:bottom w:w="0" w:type="dxa"/>
-          </w:tblCellMar>
-        </w:tblPrEx>
         <w:trPr>
           <w:trHeight w:val="290"/>
         </w:trPr>
@@ -2298,12 +2184,6 @@
         </w:tc>
       </w:tr>
       <w:tr>
-        <w:tblPrEx>
-          <w:tblCellMar>
-            <w:top w:w="0" w:type="dxa"/>
-            <w:bottom w:w="0" w:type="dxa"/>
-          </w:tblCellMar>
-        </w:tblPrEx>
         <w:trPr>
           <w:trHeight w:val="290"/>
         </w:trPr>
@@ -2410,12 +2290,6 @@
         </w:tc>
       </w:tr>
       <w:tr>
-        <w:tblPrEx>
-          <w:tblCellMar>
-            <w:top w:w="0" w:type="dxa"/>
-            <w:bottom w:w="0" w:type="dxa"/>
-          </w:tblCellMar>
-        </w:tblPrEx>
         <w:trPr>
           <w:trHeight w:val="290"/>
         </w:trPr>
@@ -2519,12 +2393,6 @@
         </w:tc>
       </w:tr>
       <w:tr>
-        <w:tblPrEx>
-          <w:tblCellMar>
-            <w:top w:w="0" w:type="dxa"/>
-            <w:bottom w:w="0" w:type="dxa"/>
-          </w:tblCellMar>
-        </w:tblPrEx>
         <w:trPr>
           <w:trHeight w:val="290"/>
         </w:trPr>
@@ -2631,12 +2499,6 @@
         </w:tc>
       </w:tr>
       <w:tr>
-        <w:tblPrEx>
-          <w:tblCellMar>
-            <w:top w:w="0" w:type="dxa"/>
-            <w:bottom w:w="0" w:type="dxa"/>
-          </w:tblCellMar>
-        </w:tblPrEx>
         <w:trPr>
           <w:trHeight w:val="290"/>
         </w:trPr>
@@ -2740,12 +2602,6 @@
         </w:tc>
       </w:tr>
       <w:tr>
-        <w:tblPrEx>
-          <w:tblCellMar>
-            <w:top w:w="0" w:type="dxa"/>
-            <w:bottom w:w="0" w:type="dxa"/>
-          </w:tblCellMar>
-        </w:tblPrEx>
         <w:trPr>
           <w:trHeight w:val="290"/>
         </w:trPr>
@@ -2852,12 +2708,6 @@
         </w:tc>
       </w:tr>
       <w:tr>
-        <w:tblPrEx>
-          <w:tblCellMar>
-            <w:top w:w="0" w:type="dxa"/>
-            <w:bottom w:w="0" w:type="dxa"/>
-          </w:tblCellMar>
-        </w:tblPrEx>
         <w:trPr>
           <w:trHeight w:val="290"/>
         </w:trPr>
@@ -2961,12 +2811,6 @@
         </w:tc>
       </w:tr>
       <w:tr>
-        <w:tblPrEx>
-          <w:tblCellMar>
-            <w:top w:w="0" w:type="dxa"/>
-            <w:bottom w:w="0" w:type="dxa"/>
-          </w:tblCellMar>
-        </w:tblPrEx>
         <w:trPr>
           <w:trHeight w:val="290"/>
         </w:trPr>
@@ -3073,12 +2917,6 @@
         </w:tc>
       </w:tr>
       <w:tr>
-        <w:tblPrEx>
-          <w:tblCellMar>
-            <w:top w:w="0" w:type="dxa"/>
-            <w:bottom w:w="0" w:type="dxa"/>
-          </w:tblCellMar>
-        </w:tblPrEx>
         <w:trPr>
           <w:trHeight w:val="290"/>
         </w:trPr>
@@ -3182,12 +3020,6 @@
         </w:tc>
       </w:tr>
       <w:tr>
-        <w:tblPrEx>
-          <w:tblCellMar>
-            <w:top w:w="0" w:type="dxa"/>
-            <w:bottom w:w="0" w:type="dxa"/>
-          </w:tblCellMar>
-        </w:tblPrEx>
         <w:trPr>
           <w:trHeight w:val="290"/>
         </w:trPr>
@@ -3294,12 +3126,6 @@
         </w:tc>
       </w:tr>
       <w:tr>
-        <w:tblPrEx>
-          <w:tblCellMar>
-            <w:top w:w="0" w:type="dxa"/>
-            <w:bottom w:w="0" w:type="dxa"/>
-          </w:tblCellMar>
-        </w:tblPrEx>
         <w:trPr>
           <w:trHeight w:val="290"/>
         </w:trPr>
@@ -3403,12 +3229,6 @@
         </w:tc>
       </w:tr>
       <w:tr>
-        <w:tblPrEx>
-          <w:tblCellMar>
-            <w:top w:w="0" w:type="dxa"/>
-            <w:bottom w:w="0" w:type="dxa"/>
-          </w:tblCellMar>
-        </w:tblPrEx>
         <w:trPr>
           <w:trHeight w:val="290"/>
         </w:trPr>
@@ -3559,12 +3379,6 @@
         <w:gridCol w:w="1279"/>
       </w:tblGrid>
       <w:tr>
-        <w:tblPrEx>
-          <w:tblCellMar>
-            <w:top w:w="0" w:type="dxa"/>
-            <w:bottom w:w="0" w:type="dxa"/>
-          </w:tblCellMar>
-        </w:tblPrEx>
         <w:trPr>
           <w:trHeight w:val="290"/>
         </w:trPr>
@@ -3703,12 +3517,6 @@
         </w:tc>
       </w:tr>
       <w:tr>
-        <w:tblPrEx>
-          <w:tblCellMar>
-            <w:top w:w="0" w:type="dxa"/>
-            <w:bottom w:w="0" w:type="dxa"/>
-          </w:tblCellMar>
-        </w:tblPrEx>
         <w:trPr>
           <w:trHeight w:val="290"/>
         </w:trPr>
@@ -3815,12 +3623,6 @@
         </w:tc>
       </w:tr>
       <w:tr>
-        <w:tblPrEx>
-          <w:tblCellMar>
-            <w:top w:w="0" w:type="dxa"/>
-            <w:bottom w:w="0" w:type="dxa"/>
-          </w:tblCellMar>
-        </w:tblPrEx>
         <w:trPr>
           <w:trHeight w:val="290"/>
         </w:trPr>
@@ -3924,12 +3726,6 @@
         </w:tc>
       </w:tr>
       <w:tr>
-        <w:tblPrEx>
-          <w:tblCellMar>
-            <w:top w:w="0" w:type="dxa"/>
-            <w:bottom w:w="0" w:type="dxa"/>
-          </w:tblCellMar>
-        </w:tblPrEx>
         <w:trPr>
           <w:trHeight w:val="290"/>
         </w:trPr>
@@ -4036,12 +3832,6 @@
         </w:tc>
       </w:tr>
       <w:tr>
-        <w:tblPrEx>
-          <w:tblCellMar>
-            <w:top w:w="0" w:type="dxa"/>
-            <w:bottom w:w="0" w:type="dxa"/>
-          </w:tblCellMar>
-        </w:tblPrEx>
         <w:trPr>
           <w:trHeight w:val="290"/>
         </w:trPr>
@@ -4145,12 +3935,6 @@
         </w:tc>
       </w:tr>
       <w:tr>
-        <w:tblPrEx>
-          <w:tblCellMar>
-            <w:top w:w="0" w:type="dxa"/>
-            <w:bottom w:w="0" w:type="dxa"/>
-          </w:tblCellMar>
-        </w:tblPrEx>
         <w:trPr>
           <w:trHeight w:val="290"/>
         </w:trPr>
@@ -4257,12 +4041,6 @@
         </w:tc>
       </w:tr>
       <w:tr>
-        <w:tblPrEx>
-          <w:tblCellMar>
-            <w:top w:w="0" w:type="dxa"/>
-            <w:bottom w:w="0" w:type="dxa"/>
-          </w:tblCellMar>
-        </w:tblPrEx>
         <w:trPr>
           <w:trHeight w:val="290"/>
         </w:trPr>
@@ -4366,12 +4144,6 @@
         </w:tc>
       </w:tr>
       <w:tr>
-        <w:tblPrEx>
-          <w:tblCellMar>
-            <w:top w:w="0" w:type="dxa"/>
-            <w:bottom w:w="0" w:type="dxa"/>
-          </w:tblCellMar>
-        </w:tblPrEx>
         <w:trPr>
           <w:trHeight w:val="290"/>
         </w:trPr>
@@ -4478,12 +4250,6 @@
         </w:tc>
       </w:tr>
       <w:tr>
-        <w:tblPrEx>
-          <w:tblCellMar>
-            <w:top w:w="0" w:type="dxa"/>
-            <w:bottom w:w="0" w:type="dxa"/>
-          </w:tblCellMar>
-        </w:tblPrEx>
         <w:trPr>
           <w:trHeight w:val="290"/>
         </w:trPr>
@@ -4587,12 +4353,6 @@
         </w:tc>
       </w:tr>
       <w:tr>
-        <w:tblPrEx>
-          <w:tblCellMar>
-            <w:top w:w="0" w:type="dxa"/>
-            <w:bottom w:w="0" w:type="dxa"/>
-          </w:tblCellMar>
-        </w:tblPrEx>
         <w:trPr>
           <w:trHeight w:val="290"/>
         </w:trPr>
@@ -4699,12 +4459,6 @@
         </w:tc>
       </w:tr>
       <w:tr>
-        <w:tblPrEx>
-          <w:tblCellMar>
-            <w:top w:w="0" w:type="dxa"/>
-            <w:bottom w:w="0" w:type="dxa"/>
-          </w:tblCellMar>
-        </w:tblPrEx>
         <w:trPr>
           <w:trHeight w:val="290"/>
         </w:trPr>
@@ -4808,12 +4562,6 @@
         </w:tc>
       </w:tr>
       <w:tr>
-        <w:tblPrEx>
-          <w:tblCellMar>
-            <w:top w:w="0" w:type="dxa"/>
-            <w:bottom w:w="0" w:type="dxa"/>
-          </w:tblCellMar>
-        </w:tblPrEx>
         <w:trPr>
           <w:trHeight w:val="290"/>
         </w:trPr>
@@ -4920,12 +4668,6 @@
         </w:tc>
       </w:tr>
       <w:tr>
-        <w:tblPrEx>
-          <w:tblCellMar>
-            <w:top w:w="0" w:type="dxa"/>
-            <w:bottom w:w="0" w:type="dxa"/>
-          </w:tblCellMar>
-        </w:tblPrEx>
         <w:trPr>
           <w:trHeight w:val="290"/>
         </w:trPr>
@@ -5029,12 +4771,6 @@
         </w:tc>
       </w:tr>
       <w:tr>
-        <w:tblPrEx>
-          <w:tblCellMar>
-            <w:top w:w="0" w:type="dxa"/>
-            <w:bottom w:w="0" w:type="dxa"/>
-          </w:tblCellMar>
-        </w:tblPrEx>
         <w:trPr>
           <w:trHeight w:val="290"/>
         </w:trPr>
@@ -5141,12 +4877,6 @@
         </w:tc>
       </w:tr>
       <w:tr>
-        <w:tblPrEx>
-          <w:tblCellMar>
-            <w:top w:w="0" w:type="dxa"/>
-            <w:bottom w:w="0" w:type="dxa"/>
-          </w:tblCellMar>
-        </w:tblPrEx>
         <w:trPr>
           <w:trHeight w:val="290"/>
         </w:trPr>
@@ -5250,12 +4980,6 @@
         </w:tc>
       </w:tr>
       <w:tr>
-        <w:tblPrEx>
-          <w:tblCellMar>
-            <w:top w:w="0" w:type="dxa"/>
-            <w:bottom w:w="0" w:type="dxa"/>
-          </w:tblCellMar>
-        </w:tblPrEx>
         <w:trPr>
           <w:trHeight w:val="290"/>
         </w:trPr>
@@ -5362,12 +5086,6 @@
         </w:tc>
       </w:tr>
       <w:tr>
-        <w:tblPrEx>
-          <w:tblCellMar>
-            <w:top w:w="0" w:type="dxa"/>
-            <w:bottom w:w="0" w:type="dxa"/>
-          </w:tblCellMar>
-        </w:tblPrEx>
         <w:trPr>
           <w:trHeight w:val="290"/>
         </w:trPr>
@@ -5471,12 +5189,6 @@
         </w:tc>
       </w:tr>
       <w:tr>
-        <w:tblPrEx>
-          <w:tblCellMar>
-            <w:top w:w="0" w:type="dxa"/>
-            <w:bottom w:w="0" w:type="dxa"/>
-          </w:tblCellMar>
-        </w:tblPrEx>
         <w:trPr>
           <w:trHeight w:val="290"/>
         </w:trPr>
@@ -5583,12 +5295,6 @@
         </w:tc>
       </w:tr>
       <w:tr>
-        <w:tblPrEx>
-          <w:tblCellMar>
-            <w:top w:w="0" w:type="dxa"/>
-            <w:bottom w:w="0" w:type="dxa"/>
-          </w:tblCellMar>
-        </w:tblPrEx>
         <w:trPr>
           <w:trHeight w:val="290"/>
         </w:trPr>
@@ -5692,12 +5398,6 @@
         </w:tc>
       </w:tr>
       <w:tr>
-        <w:tblPrEx>
-          <w:tblCellMar>
-            <w:top w:w="0" w:type="dxa"/>
-            <w:bottom w:w="0" w:type="dxa"/>
-          </w:tblCellMar>
-        </w:tblPrEx>
         <w:trPr>
           <w:trHeight w:val="290"/>
         </w:trPr>
@@ -5804,12 +5504,6 @@
         </w:tc>
       </w:tr>
       <w:tr>
-        <w:tblPrEx>
-          <w:tblCellMar>
-            <w:top w:w="0" w:type="dxa"/>
-            <w:bottom w:w="0" w:type="dxa"/>
-          </w:tblCellMar>
-        </w:tblPrEx>
         <w:trPr>
           <w:trHeight w:val="290"/>
         </w:trPr>
@@ -5913,12 +5607,6 @@
         </w:tc>
       </w:tr>
       <w:tr>
-        <w:tblPrEx>
-          <w:tblCellMar>
-            <w:top w:w="0" w:type="dxa"/>
-            <w:bottom w:w="0" w:type="dxa"/>
-          </w:tblCellMar>
-        </w:tblPrEx>
         <w:trPr>
           <w:trHeight w:val="290"/>
         </w:trPr>
@@ -6025,12 +5713,6 @@
         </w:tc>
       </w:tr>
       <w:tr>
-        <w:tblPrEx>
-          <w:tblCellMar>
-            <w:top w:w="0" w:type="dxa"/>
-            <w:bottom w:w="0" w:type="dxa"/>
-          </w:tblCellMar>
-        </w:tblPrEx>
         <w:trPr>
           <w:trHeight w:val="290"/>
         </w:trPr>
@@ -6134,12 +5816,6 @@
         </w:tc>
       </w:tr>
       <w:tr>
-        <w:tblPrEx>
-          <w:tblCellMar>
-            <w:top w:w="0" w:type="dxa"/>
-            <w:bottom w:w="0" w:type="dxa"/>
-          </w:tblCellMar>
-        </w:tblPrEx>
         <w:trPr>
           <w:trHeight w:val="290"/>
         </w:trPr>
@@ -6246,12 +5922,6 @@
         </w:tc>
       </w:tr>
       <w:tr>
-        <w:tblPrEx>
-          <w:tblCellMar>
-            <w:top w:w="0" w:type="dxa"/>
-            <w:bottom w:w="0" w:type="dxa"/>
-          </w:tblCellMar>
-        </w:tblPrEx>
         <w:trPr>
           <w:trHeight w:val="290"/>
         </w:trPr>
@@ -6355,12 +6025,6 @@
         </w:tc>
       </w:tr>
       <w:tr>
-        <w:tblPrEx>
-          <w:tblCellMar>
-            <w:top w:w="0" w:type="dxa"/>
-            <w:bottom w:w="0" w:type="dxa"/>
-          </w:tblCellMar>
-        </w:tblPrEx>
         <w:trPr>
           <w:trHeight w:val="290"/>
         </w:trPr>
@@ -6467,12 +6131,6 @@
         </w:tc>
       </w:tr>
       <w:tr>
-        <w:tblPrEx>
-          <w:tblCellMar>
-            <w:top w:w="0" w:type="dxa"/>
-            <w:bottom w:w="0" w:type="dxa"/>
-          </w:tblCellMar>
-        </w:tblPrEx>
         <w:trPr>
           <w:trHeight w:val="290"/>
         </w:trPr>
@@ -6576,12 +6234,6 @@
         </w:tc>
       </w:tr>
       <w:tr>
-        <w:tblPrEx>
-          <w:tblCellMar>
-            <w:top w:w="0" w:type="dxa"/>
-            <w:bottom w:w="0" w:type="dxa"/>
-          </w:tblCellMar>
-        </w:tblPrEx>
         <w:trPr>
           <w:trHeight w:val="290"/>
         </w:trPr>
@@ -6688,12 +6340,6 @@
         </w:tc>
       </w:tr>
       <w:tr>
-        <w:tblPrEx>
-          <w:tblCellMar>
-            <w:top w:w="0" w:type="dxa"/>
-            <w:bottom w:w="0" w:type="dxa"/>
-          </w:tblCellMar>
-        </w:tblPrEx>
         <w:trPr>
           <w:trHeight w:val="290"/>
         </w:trPr>
@@ -6871,6 +6517,1922 @@
         <w:rPr>
           <w:b/>
           <w:bCs/>
+          <w:lang w:val="de-DE"/>
+        </w:rPr>
+      </w:pPr>
+      <w:r>
+        <w:rPr>
+          <w:b/>
+          <w:bCs/>
+          <w:lang w:val="de-DE"/>
+        </w:rPr>
+        <w:t xml:space="preserve">gelöst mit: </w:t>
+      </w:r>
+      <w:r>
+        <w:fldChar w:fldCharType="begin"/>
+      </w:r>
+      <w:r>
+        <w:instrText xml:space="preserve"> HYPERLINK "https://www.guballa.de/substitution-solver" </w:instrText>
+      </w:r>
+      <w:r>
+        <w:fldChar w:fldCharType="separate"/>
+      </w:r>
+      <w:r>
+        <w:rPr>
+          <w:rStyle w:val="Hyperlink"/>
+        </w:rPr>
+        <w:t>Substitution Solver - www.guballa.de</w:t>
+      </w:r>
+      <w:r>
+        <w:fldChar w:fldCharType="end"/>
+      </w:r>
+    </w:p>
+    <w:p>
+      <w:pPr>
+        <w:spacing w:after="0" w:line="240" w:lineRule="auto"/>
+        <w:rPr>
+          <w:i/>
+          <w:iCs/>
+          <w:lang w:val="de-DE"/>
+        </w:rPr>
+      </w:pPr>
+      <w:r>
+        <w:rPr>
+          <w:i/>
+          <w:iCs/>
+          <w:lang w:val="de-DE"/>
+        </w:rPr>
+        <w:t xml:space="preserve">Wohltätig ist des Feuers Macht, </w:t>
+      </w:r>
+    </w:p>
+    <w:p>
+      <w:pPr>
+        <w:spacing w:after="0" w:line="240" w:lineRule="auto"/>
+        <w:rPr>
+          <w:i/>
+          <w:iCs/>
+          <w:lang w:val="de-DE"/>
+        </w:rPr>
+      </w:pPr>
+      <w:r>
+        <w:rPr>
+          <w:i/>
+          <w:iCs/>
+          <w:lang w:val="de-DE"/>
+        </w:rPr>
+        <w:t xml:space="preserve">Wenn sie der Mensch bezähmt, bewacht, </w:t>
+      </w:r>
+    </w:p>
+    <w:p>
+      <w:pPr>
+        <w:spacing w:after="0" w:line="240" w:lineRule="auto"/>
+        <w:rPr>
+          <w:i/>
+          <w:iCs/>
+          <w:lang w:val="de-DE"/>
+        </w:rPr>
+      </w:pPr>
+      <w:r>
+        <w:rPr>
+          <w:i/>
+          <w:iCs/>
+          <w:lang w:val="de-DE"/>
+        </w:rPr>
+        <w:t xml:space="preserve">Und was er bildet, was er schafft, </w:t>
+      </w:r>
+    </w:p>
+    <w:p>
+      <w:pPr>
+        <w:spacing w:after="0" w:line="240" w:lineRule="auto"/>
+        <w:rPr>
+          <w:i/>
+          <w:iCs/>
+          <w:lang w:val="de-DE"/>
+        </w:rPr>
+      </w:pPr>
+      <w:r>
+        <w:rPr>
+          <w:i/>
+          <w:iCs/>
+          <w:lang w:val="de-DE"/>
+        </w:rPr>
+        <w:t xml:space="preserve">Das dankt er dieser Himmelskraft, </w:t>
+      </w:r>
+    </w:p>
+    <w:p>
+      <w:pPr>
+        <w:spacing w:after="0" w:line="240" w:lineRule="auto"/>
+        <w:rPr>
+          <w:i/>
+          <w:iCs/>
+          <w:lang w:val="de-DE"/>
+        </w:rPr>
+      </w:pPr>
+      <w:r>
+        <w:rPr>
+          <w:i/>
+          <w:iCs/>
+          <w:lang w:val="de-DE"/>
+        </w:rPr>
+        <w:t xml:space="preserve">Doch furchtbar wird die Himmelskraft, </w:t>
+      </w:r>
+    </w:p>
+    <w:p>
+      <w:pPr>
+        <w:spacing w:after="0" w:line="240" w:lineRule="auto"/>
+        <w:rPr>
+          <w:i/>
+          <w:iCs/>
+          <w:lang w:val="de-DE"/>
+        </w:rPr>
+      </w:pPr>
+      <w:r>
+        <w:rPr>
+          <w:i/>
+          <w:iCs/>
+          <w:lang w:val="de-DE"/>
+        </w:rPr>
+        <w:t xml:space="preserve">Wenn sie der Fessel sich </w:t>
+      </w:r>
+      <w:proofErr w:type="spellStart"/>
+      <w:r>
+        <w:rPr>
+          <w:i/>
+          <w:iCs/>
+          <w:lang w:val="de-DE"/>
+        </w:rPr>
+        <w:t>entrafft</w:t>
+      </w:r>
+      <w:proofErr w:type="spellEnd"/>
+      <w:r>
+        <w:rPr>
+          <w:i/>
+          <w:iCs/>
+          <w:lang w:val="de-DE"/>
+        </w:rPr>
+        <w:t xml:space="preserve">, </w:t>
+      </w:r>
+    </w:p>
+    <w:p>
+      <w:pPr>
+        <w:spacing w:after="0" w:line="240" w:lineRule="auto"/>
+        <w:rPr>
+          <w:i/>
+          <w:iCs/>
+          <w:lang w:val="de-DE"/>
+        </w:rPr>
+      </w:pPr>
+      <w:proofErr w:type="spellStart"/>
+      <w:r>
+        <w:rPr>
+          <w:i/>
+          <w:iCs/>
+          <w:lang w:val="de-DE"/>
+        </w:rPr>
+        <w:t>Einhertritt</w:t>
+      </w:r>
+      <w:proofErr w:type="spellEnd"/>
+      <w:r>
+        <w:rPr>
+          <w:i/>
+          <w:iCs/>
+          <w:lang w:val="de-DE"/>
+        </w:rPr>
+        <w:t xml:space="preserve"> auf der eignen Spur </w:t>
+      </w:r>
+    </w:p>
+    <w:p>
+      <w:pPr>
+        <w:spacing w:after="0" w:line="240" w:lineRule="auto"/>
+        <w:rPr>
+          <w:i/>
+          <w:iCs/>
+          <w:lang w:val="de-DE"/>
+        </w:rPr>
+      </w:pPr>
+      <w:r>
+        <w:rPr>
+          <w:i/>
+          <w:iCs/>
+          <w:lang w:val="de-DE"/>
+        </w:rPr>
+        <w:t xml:space="preserve">Die freie Tochter der Natur. </w:t>
+      </w:r>
+    </w:p>
+    <w:p>
+      <w:pPr>
+        <w:spacing w:after="0" w:line="240" w:lineRule="auto"/>
+        <w:rPr>
+          <w:i/>
+          <w:iCs/>
+          <w:lang w:val="de-DE"/>
+        </w:rPr>
+      </w:pPr>
+      <w:r>
+        <w:rPr>
+          <w:i/>
+          <w:iCs/>
+          <w:lang w:val="de-DE"/>
+        </w:rPr>
+        <w:t xml:space="preserve">Wehe, wenn sie losgelassen </w:t>
+      </w:r>
+    </w:p>
+    <w:p>
+      <w:pPr>
+        <w:spacing w:after="0" w:line="240" w:lineRule="auto"/>
+        <w:rPr>
+          <w:i/>
+          <w:iCs/>
+          <w:lang w:val="de-DE"/>
+        </w:rPr>
+      </w:pPr>
+      <w:r>
+        <w:rPr>
+          <w:i/>
+          <w:iCs/>
+          <w:lang w:val="de-DE"/>
+        </w:rPr>
+        <w:t xml:space="preserve">Wachsend ohne Widerstand </w:t>
+      </w:r>
+    </w:p>
+    <w:p>
+      <w:pPr>
+        <w:spacing w:after="0" w:line="240" w:lineRule="auto"/>
+        <w:rPr>
+          <w:i/>
+          <w:iCs/>
+          <w:lang w:val="de-DE"/>
+        </w:rPr>
+      </w:pPr>
+      <w:r>
+        <w:rPr>
+          <w:i/>
+          <w:iCs/>
+          <w:lang w:val="de-DE"/>
+        </w:rPr>
+        <w:t xml:space="preserve">Durch die volkbelebten Gassen </w:t>
+      </w:r>
+    </w:p>
+    <w:p>
+      <w:pPr>
+        <w:spacing w:after="0" w:line="240" w:lineRule="auto"/>
+        <w:rPr>
+          <w:i/>
+          <w:iCs/>
+          <w:lang w:val="de-DE"/>
+        </w:rPr>
+      </w:pPr>
+      <w:r>
+        <w:rPr>
+          <w:i/>
+          <w:iCs/>
+          <w:lang w:val="de-DE"/>
+        </w:rPr>
+        <w:t xml:space="preserve">Wälzt den ungeheuren Brand! </w:t>
+      </w:r>
+    </w:p>
+    <w:p>
+      <w:pPr>
+        <w:spacing w:after="0" w:line="240" w:lineRule="auto"/>
+        <w:rPr>
+          <w:i/>
+          <w:iCs/>
+          <w:lang w:val="de-DE"/>
+        </w:rPr>
+      </w:pPr>
+      <w:r>
+        <w:rPr>
+          <w:i/>
+          <w:iCs/>
+          <w:lang w:val="de-DE"/>
+        </w:rPr>
+        <w:t xml:space="preserve">Denn die Elemente hassen </w:t>
+      </w:r>
+    </w:p>
+    <w:p>
+      <w:pPr>
+        <w:spacing w:after="0" w:line="240" w:lineRule="auto"/>
+        <w:rPr>
+          <w:i/>
+          <w:iCs/>
+          <w:lang w:val="de-DE"/>
+        </w:rPr>
+      </w:pPr>
+      <w:r>
+        <w:rPr>
+          <w:i/>
+          <w:iCs/>
+          <w:lang w:val="de-DE"/>
+        </w:rPr>
+        <w:t xml:space="preserve">Das </w:t>
+      </w:r>
+      <w:proofErr w:type="spellStart"/>
+      <w:r>
+        <w:rPr>
+          <w:i/>
+          <w:iCs/>
+          <w:lang w:val="de-DE"/>
+        </w:rPr>
+        <w:t>Gebild</w:t>
+      </w:r>
+      <w:proofErr w:type="spellEnd"/>
+      <w:r>
+        <w:rPr>
+          <w:i/>
+          <w:iCs/>
+          <w:lang w:val="de-DE"/>
+        </w:rPr>
+        <w:t xml:space="preserve"> der Menschenhand. </w:t>
+      </w:r>
+    </w:p>
+    <w:p>
+      <w:pPr>
+        <w:spacing w:after="0" w:line="240" w:lineRule="auto"/>
+        <w:rPr>
+          <w:i/>
+          <w:iCs/>
+          <w:lang w:val="de-DE"/>
+        </w:rPr>
+      </w:pPr>
+      <w:r>
+        <w:rPr>
+          <w:i/>
+          <w:iCs/>
+          <w:lang w:val="de-DE"/>
+        </w:rPr>
+        <w:t xml:space="preserve">Aus der Wolke </w:t>
+      </w:r>
+    </w:p>
+    <w:p>
+      <w:pPr>
+        <w:spacing w:after="0" w:line="240" w:lineRule="auto"/>
+        <w:rPr>
+          <w:i/>
+          <w:iCs/>
+          <w:lang w:val="de-DE"/>
+        </w:rPr>
+      </w:pPr>
+      <w:r>
+        <w:rPr>
+          <w:i/>
+          <w:iCs/>
+          <w:lang w:val="de-DE"/>
+        </w:rPr>
+        <w:t xml:space="preserve">Quillt der Segen, </w:t>
+      </w:r>
+    </w:p>
+    <w:p>
+      <w:pPr>
+        <w:spacing w:after="0" w:line="240" w:lineRule="auto"/>
+        <w:rPr>
+          <w:i/>
+          <w:iCs/>
+          <w:lang w:val="de-DE"/>
+        </w:rPr>
+      </w:pPr>
+      <w:r>
+        <w:rPr>
+          <w:i/>
+          <w:iCs/>
+          <w:lang w:val="de-DE"/>
+        </w:rPr>
+        <w:t xml:space="preserve">Strömt der Regen, </w:t>
+      </w:r>
+    </w:p>
+    <w:p>
+      <w:pPr>
+        <w:spacing w:after="0" w:line="240" w:lineRule="auto"/>
+        <w:rPr>
+          <w:i/>
+          <w:iCs/>
+          <w:lang w:val="de-DE"/>
+        </w:rPr>
+      </w:pPr>
+      <w:r>
+        <w:rPr>
+          <w:i/>
+          <w:iCs/>
+          <w:lang w:val="de-DE"/>
+        </w:rPr>
+        <w:t xml:space="preserve">Aus der Wolke, ohne Wahl, </w:t>
+      </w:r>
+    </w:p>
+    <w:p>
+      <w:pPr>
+        <w:spacing w:after="0" w:line="240" w:lineRule="auto"/>
+        <w:rPr>
+          <w:i/>
+          <w:iCs/>
+          <w:lang w:val="de-DE"/>
+        </w:rPr>
+      </w:pPr>
+      <w:r>
+        <w:rPr>
+          <w:i/>
+          <w:iCs/>
+          <w:lang w:val="de-DE"/>
+        </w:rPr>
+        <w:t xml:space="preserve">Zuckt der Strahl! </w:t>
+      </w:r>
+    </w:p>
+    <w:p>
+      <w:pPr>
+        <w:spacing w:after="0" w:line="240" w:lineRule="auto"/>
+        <w:rPr>
+          <w:i/>
+          <w:iCs/>
+          <w:lang w:val="de-DE"/>
+        </w:rPr>
+      </w:pPr>
+      <w:r>
+        <w:rPr>
+          <w:i/>
+          <w:iCs/>
+          <w:lang w:val="de-DE"/>
+        </w:rPr>
+        <w:t xml:space="preserve">Hört ihr's wimmern hoch vom Turm? </w:t>
+      </w:r>
+    </w:p>
+    <w:p>
+      <w:pPr>
+        <w:spacing w:after="0" w:line="240" w:lineRule="auto"/>
+        <w:rPr>
+          <w:i/>
+          <w:iCs/>
+          <w:lang w:val="de-DE"/>
+        </w:rPr>
+      </w:pPr>
+      <w:r>
+        <w:rPr>
+          <w:i/>
+          <w:iCs/>
+          <w:lang w:val="de-DE"/>
+        </w:rPr>
+        <w:t xml:space="preserve">Das ist Sturm! </w:t>
+      </w:r>
+    </w:p>
+    <w:p>
+      <w:pPr>
+        <w:spacing w:after="0" w:line="240" w:lineRule="auto"/>
+        <w:rPr>
+          <w:i/>
+          <w:iCs/>
+          <w:lang w:val="de-DE"/>
+        </w:rPr>
+      </w:pPr>
+      <w:r>
+        <w:rPr>
+          <w:i/>
+          <w:iCs/>
+          <w:lang w:val="de-DE"/>
+        </w:rPr>
+        <w:t xml:space="preserve">Rot wie Blut </w:t>
+      </w:r>
+    </w:p>
+    <w:p>
+      <w:pPr>
+        <w:spacing w:after="0" w:line="240" w:lineRule="auto"/>
+        <w:rPr>
+          <w:i/>
+          <w:iCs/>
+          <w:lang w:val="de-DE"/>
+        </w:rPr>
+      </w:pPr>
+      <w:r>
+        <w:rPr>
+          <w:i/>
+          <w:iCs/>
+          <w:lang w:val="de-DE"/>
+        </w:rPr>
+        <w:t xml:space="preserve">Ist der Himmel, </w:t>
+      </w:r>
+    </w:p>
+    <w:p>
+      <w:pPr>
+        <w:spacing w:after="0" w:line="240" w:lineRule="auto"/>
+        <w:rPr>
+          <w:i/>
+          <w:iCs/>
+          <w:lang w:val="de-DE"/>
+        </w:rPr>
+      </w:pPr>
+      <w:r>
+        <w:rPr>
+          <w:i/>
+          <w:iCs/>
+          <w:lang w:val="de-DE"/>
+        </w:rPr>
+        <w:t xml:space="preserve">Das ist nicht des Tages Glut! </w:t>
+      </w:r>
+    </w:p>
+    <w:p>
+      <w:pPr>
+        <w:spacing w:after="0" w:line="240" w:lineRule="auto"/>
+        <w:rPr>
+          <w:i/>
+          <w:iCs/>
+          <w:lang w:val="de-DE"/>
+        </w:rPr>
+      </w:pPr>
+      <w:r>
+        <w:rPr>
+          <w:i/>
+          <w:iCs/>
+          <w:lang w:val="de-DE"/>
+        </w:rPr>
+        <w:t xml:space="preserve">Welch Getümmel </w:t>
+      </w:r>
+    </w:p>
+    <w:p>
+      <w:pPr>
+        <w:spacing w:after="0" w:line="240" w:lineRule="auto"/>
+        <w:rPr>
+          <w:i/>
+          <w:iCs/>
+          <w:lang w:val="de-DE"/>
+        </w:rPr>
+      </w:pPr>
+      <w:r>
+        <w:rPr>
+          <w:i/>
+          <w:iCs/>
+          <w:lang w:val="de-DE"/>
+        </w:rPr>
+        <w:t xml:space="preserve">Straßen auf! </w:t>
+      </w:r>
+    </w:p>
+    <w:p>
+      <w:pPr>
+        <w:spacing w:after="0" w:line="240" w:lineRule="auto"/>
+        <w:rPr>
+          <w:i/>
+          <w:iCs/>
+          <w:lang w:val="de-DE"/>
+        </w:rPr>
+      </w:pPr>
+      <w:r>
+        <w:rPr>
+          <w:i/>
+          <w:iCs/>
+          <w:lang w:val="de-DE"/>
+        </w:rPr>
+        <w:t xml:space="preserve">Dampf wallt auf! </w:t>
+      </w:r>
+    </w:p>
+    <w:p>
+      <w:pPr>
+        <w:spacing w:after="0" w:line="240" w:lineRule="auto"/>
+        <w:rPr>
+          <w:i/>
+          <w:iCs/>
+          <w:lang w:val="de-DE"/>
+        </w:rPr>
+      </w:pPr>
+      <w:r>
+        <w:rPr>
+          <w:i/>
+          <w:iCs/>
+          <w:lang w:val="de-DE"/>
+        </w:rPr>
+        <w:t xml:space="preserve">Flackernd steigt die Feuersäule, </w:t>
+      </w:r>
+    </w:p>
+    <w:p>
+      <w:pPr>
+        <w:spacing w:after="0" w:line="240" w:lineRule="auto"/>
+        <w:rPr>
+          <w:i/>
+          <w:iCs/>
+          <w:lang w:val="de-DE"/>
+        </w:rPr>
+      </w:pPr>
+      <w:r>
+        <w:rPr>
+          <w:i/>
+          <w:iCs/>
+          <w:lang w:val="de-DE"/>
+        </w:rPr>
+        <w:t xml:space="preserve">Durch der Straße lange Zeile </w:t>
+      </w:r>
+    </w:p>
+    <w:p>
+      <w:pPr>
+        <w:spacing w:after="0" w:line="240" w:lineRule="auto"/>
+        <w:rPr>
+          <w:i/>
+          <w:iCs/>
+          <w:lang w:val="de-DE"/>
+        </w:rPr>
+      </w:pPr>
+      <w:r>
+        <w:rPr>
+          <w:i/>
+          <w:iCs/>
+          <w:lang w:val="de-DE"/>
+        </w:rPr>
+        <w:t xml:space="preserve">Wächst es fort mit Windeseile, </w:t>
+      </w:r>
+    </w:p>
+    <w:p>
+      <w:pPr>
+        <w:spacing w:after="0" w:line="240" w:lineRule="auto"/>
+        <w:rPr>
+          <w:i/>
+          <w:iCs/>
+          <w:lang w:val="de-DE"/>
+        </w:rPr>
+      </w:pPr>
+      <w:r>
+        <w:rPr>
+          <w:i/>
+          <w:iCs/>
+          <w:lang w:val="de-DE"/>
+        </w:rPr>
+        <w:t xml:space="preserve">Kochend wie aus Ofens Rachen </w:t>
+      </w:r>
+    </w:p>
+    <w:p>
+      <w:pPr>
+        <w:spacing w:after="0" w:line="240" w:lineRule="auto"/>
+        <w:rPr>
+          <w:i/>
+          <w:iCs/>
+          <w:lang w:val="de-DE"/>
+        </w:rPr>
+      </w:pPr>
+      <w:proofErr w:type="spellStart"/>
+      <w:r>
+        <w:rPr>
+          <w:i/>
+          <w:iCs/>
+          <w:lang w:val="de-DE"/>
+        </w:rPr>
+        <w:t>Glühn</w:t>
+      </w:r>
+      <w:proofErr w:type="spellEnd"/>
+      <w:r>
+        <w:rPr>
+          <w:i/>
+          <w:iCs/>
+          <w:lang w:val="de-DE"/>
+        </w:rPr>
+        <w:t xml:space="preserve"> die Lüfte, Balken krachen, </w:t>
+      </w:r>
+    </w:p>
+    <w:p>
+      <w:pPr>
+        <w:spacing w:after="0" w:line="240" w:lineRule="auto"/>
+        <w:rPr>
+          <w:i/>
+          <w:iCs/>
+          <w:lang w:val="de-DE"/>
+        </w:rPr>
+      </w:pPr>
+      <w:r>
+        <w:rPr>
+          <w:i/>
+          <w:iCs/>
+          <w:lang w:val="de-DE"/>
+        </w:rPr>
+        <w:t xml:space="preserve">Pfosten stürzen, Fenster klirren, </w:t>
+      </w:r>
+    </w:p>
+    <w:p>
+      <w:pPr>
+        <w:spacing w:after="0" w:line="240" w:lineRule="auto"/>
+        <w:rPr>
+          <w:i/>
+          <w:iCs/>
+          <w:lang w:val="de-DE"/>
+        </w:rPr>
+      </w:pPr>
+      <w:r>
+        <w:rPr>
+          <w:i/>
+          <w:iCs/>
+          <w:lang w:val="de-DE"/>
+        </w:rPr>
+        <w:t xml:space="preserve">Kinder jammern, Mütter irren, </w:t>
+      </w:r>
+    </w:p>
+    <w:p>
+      <w:pPr>
+        <w:spacing w:after="0" w:line="240" w:lineRule="auto"/>
+        <w:rPr>
+          <w:i/>
+          <w:iCs/>
+          <w:lang w:val="de-DE"/>
+        </w:rPr>
+      </w:pPr>
+      <w:r>
+        <w:rPr>
+          <w:i/>
+          <w:iCs/>
+          <w:lang w:val="de-DE"/>
+        </w:rPr>
+        <w:t xml:space="preserve">Tiere wimmern </w:t>
+      </w:r>
+    </w:p>
+    <w:p>
+      <w:pPr>
+        <w:spacing w:after="0" w:line="240" w:lineRule="auto"/>
+        <w:rPr>
+          <w:i/>
+          <w:iCs/>
+          <w:lang w:val="de-DE"/>
+        </w:rPr>
+      </w:pPr>
+      <w:r>
+        <w:rPr>
+          <w:i/>
+          <w:iCs/>
+          <w:lang w:val="de-DE"/>
+        </w:rPr>
+        <w:t xml:space="preserve">Unter Trümmern, </w:t>
+      </w:r>
+    </w:p>
+    <w:p>
+      <w:pPr>
+        <w:spacing w:after="0" w:line="240" w:lineRule="auto"/>
+        <w:rPr>
+          <w:i/>
+          <w:iCs/>
+          <w:lang w:val="de-DE"/>
+        </w:rPr>
+      </w:pPr>
+      <w:r>
+        <w:rPr>
+          <w:i/>
+          <w:iCs/>
+          <w:lang w:val="de-DE"/>
+        </w:rPr>
+        <w:t xml:space="preserve">Alles rennet, rettet, flüchtet, </w:t>
+      </w:r>
+    </w:p>
+    <w:p>
+      <w:pPr>
+        <w:spacing w:after="0" w:line="240" w:lineRule="auto"/>
+        <w:rPr>
+          <w:i/>
+          <w:iCs/>
+          <w:lang w:val="de-DE"/>
+        </w:rPr>
+      </w:pPr>
+      <w:r>
+        <w:rPr>
+          <w:i/>
+          <w:iCs/>
+          <w:lang w:val="de-DE"/>
+        </w:rPr>
+        <w:t xml:space="preserve">Taghell ist die Nacht gelichtet, </w:t>
+      </w:r>
+    </w:p>
+    <w:p>
+      <w:pPr>
+        <w:spacing w:after="0" w:line="240" w:lineRule="auto"/>
+        <w:rPr>
+          <w:i/>
+          <w:iCs/>
+          <w:lang w:val="de-DE"/>
+        </w:rPr>
+      </w:pPr>
+      <w:r>
+        <w:rPr>
+          <w:i/>
+          <w:iCs/>
+          <w:lang w:val="de-DE"/>
+        </w:rPr>
+        <w:t xml:space="preserve">Durch der Hände lange Kette </w:t>
+      </w:r>
+    </w:p>
+    <w:p>
+      <w:pPr>
+        <w:spacing w:after="0" w:line="240" w:lineRule="auto"/>
+        <w:rPr>
+          <w:i/>
+          <w:iCs/>
+          <w:lang w:val="de-DE"/>
+        </w:rPr>
+      </w:pPr>
+      <w:r>
+        <w:rPr>
+          <w:i/>
+          <w:iCs/>
+          <w:lang w:val="de-DE"/>
+        </w:rPr>
+        <w:t xml:space="preserve">Um die Wette </w:t>
+      </w:r>
+    </w:p>
+    <w:p>
+      <w:pPr>
+        <w:spacing w:after="0" w:line="240" w:lineRule="auto"/>
+        <w:rPr>
+          <w:i/>
+          <w:iCs/>
+          <w:lang w:val="de-DE"/>
+        </w:rPr>
+      </w:pPr>
+      <w:r>
+        <w:rPr>
+          <w:i/>
+          <w:iCs/>
+          <w:lang w:val="de-DE"/>
+        </w:rPr>
+        <w:t xml:space="preserve">Fliegt der Eimer, hoch im Bogen </w:t>
+      </w:r>
+    </w:p>
+    <w:p>
+      <w:pPr>
+        <w:spacing w:after="0" w:line="240" w:lineRule="auto"/>
+        <w:rPr>
+          <w:i/>
+          <w:iCs/>
+          <w:lang w:val="de-DE"/>
+        </w:rPr>
+      </w:pPr>
+      <w:proofErr w:type="spellStart"/>
+      <w:r>
+        <w:rPr>
+          <w:i/>
+          <w:iCs/>
+          <w:lang w:val="de-DE"/>
+        </w:rPr>
+        <w:t>Sprützen</w:t>
+      </w:r>
+      <w:proofErr w:type="spellEnd"/>
+      <w:r>
+        <w:rPr>
+          <w:i/>
+          <w:iCs/>
+          <w:lang w:val="de-DE"/>
+        </w:rPr>
+        <w:t xml:space="preserve"> Quellen, Wasserwogen. </w:t>
+      </w:r>
+    </w:p>
+    <w:p>
+      <w:pPr>
+        <w:spacing w:after="0" w:line="240" w:lineRule="auto"/>
+        <w:rPr>
+          <w:i/>
+          <w:iCs/>
+          <w:lang w:val="de-DE"/>
+        </w:rPr>
+      </w:pPr>
+      <w:r>
+        <w:rPr>
+          <w:i/>
+          <w:iCs/>
+          <w:lang w:val="de-DE"/>
+        </w:rPr>
+        <w:t xml:space="preserve">Heulend kommt der Sturm geflogen, </w:t>
+      </w:r>
+    </w:p>
+    <w:p>
+      <w:pPr>
+        <w:spacing w:after="0" w:line="240" w:lineRule="auto"/>
+        <w:rPr>
+          <w:i/>
+          <w:iCs/>
+          <w:lang w:val="de-DE"/>
+        </w:rPr>
+      </w:pPr>
+      <w:r>
+        <w:rPr>
+          <w:i/>
+          <w:iCs/>
+          <w:lang w:val="de-DE"/>
+        </w:rPr>
+        <w:t xml:space="preserve">Der die Flamme brausend sucht. </w:t>
+      </w:r>
+    </w:p>
+    <w:p>
+      <w:pPr>
+        <w:spacing w:after="0" w:line="240" w:lineRule="auto"/>
+        <w:rPr>
+          <w:i/>
+          <w:iCs/>
+          <w:lang w:val="de-DE"/>
+        </w:rPr>
+      </w:pPr>
+      <w:r>
+        <w:rPr>
+          <w:i/>
+          <w:iCs/>
+          <w:lang w:val="de-DE"/>
+        </w:rPr>
+        <w:lastRenderedPageBreak/>
+        <w:t xml:space="preserve">Prasselnd in die dürre Frucht </w:t>
+      </w:r>
+    </w:p>
+    <w:p>
+      <w:pPr>
+        <w:spacing w:after="0" w:line="240" w:lineRule="auto"/>
+        <w:rPr>
+          <w:i/>
+          <w:iCs/>
+          <w:lang w:val="de-DE"/>
+        </w:rPr>
+      </w:pPr>
+      <w:r>
+        <w:rPr>
+          <w:i/>
+          <w:iCs/>
+          <w:lang w:val="de-DE"/>
+        </w:rPr>
+        <w:t xml:space="preserve">Fällt sie in des Speichers Räume, </w:t>
+      </w:r>
+    </w:p>
+    <w:p>
+      <w:pPr>
+        <w:spacing w:after="0" w:line="240" w:lineRule="auto"/>
+        <w:rPr>
+          <w:i/>
+          <w:iCs/>
+          <w:lang w:val="de-DE"/>
+        </w:rPr>
+      </w:pPr>
+      <w:r>
+        <w:rPr>
+          <w:i/>
+          <w:iCs/>
+          <w:lang w:val="de-DE"/>
+        </w:rPr>
+        <w:t xml:space="preserve">In der Sparren dürre Bäume, </w:t>
+      </w:r>
+    </w:p>
+    <w:p>
+      <w:pPr>
+        <w:spacing w:after="0" w:line="240" w:lineRule="auto"/>
+        <w:rPr>
+          <w:i/>
+          <w:iCs/>
+          <w:lang w:val="de-DE"/>
+        </w:rPr>
+      </w:pPr>
+      <w:r>
+        <w:rPr>
+          <w:i/>
+          <w:iCs/>
+          <w:lang w:val="de-DE"/>
+        </w:rPr>
+        <w:t xml:space="preserve">Und als wollte sie im Wehen </w:t>
+      </w:r>
+    </w:p>
+    <w:p>
+      <w:pPr>
+        <w:spacing w:after="0" w:line="240" w:lineRule="auto"/>
+        <w:rPr>
+          <w:i/>
+          <w:iCs/>
+          <w:lang w:val="de-DE"/>
+        </w:rPr>
+      </w:pPr>
+      <w:r>
+        <w:rPr>
+          <w:i/>
+          <w:iCs/>
+          <w:lang w:val="de-DE"/>
+        </w:rPr>
+        <w:t xml:space="preserve">Mit sich fort der Erde Wucht </w:t>
+      </w:r>
+    </w:p>
+    <w:p>
+      <w:pPr>
+        <w:spacing w:after="0" w:line="240" w:lineRule="auto"/>
+        <w:rPr>
+          <w:i/>
+          <w:iCs/>
+          <w:lang w:val="de-DE"/>
+        </w:rPr>
+      </w:pPr>
+      <w:r>
+        <w:rPr>
+          <w:i/>
+          <w:iCs/>
+          <w:lang w:val="de-DE"/>
+        </w:rPr>
+        <w:t xml:space="preserve">Reißen, in </w:t>
+      </w:r>
+      <w:proofErr w:type="spellStart"/>
+      <w:r>
+        <w:rPr>
+          <w:i/>
+          <w:iCs/>
+          <w:lang w:val="de-DE"/>
+        </w:rPr>
+        <w:t>gewaltger</w:t>
+      </w:r>
+      <w:proofErr w:type="spellEnd"/>
+      <w:r>
+        <w:rPr>
+          <w:i/>
+          <w:iCs/>
+          <w:lang w:val="de-DE"/>
+        </w:rPr>
+        <w:t xml:space="preserve"> Flucht, </w:t>
+      </w:r>
+    </w:p>
+    <w:p>
+      <w:pPr>
+        <w:spacing w:after="0" w:line="240" w:lineRule="auto"/>
+        <w:rPr>
+          <w:i/>
+          <w:iCs/>
+          <w:lang w:val="de-DE"/>
+        </w:rPr>
+      </w:pPr>
+      <w:r>
+        <w:rPr>
+          <w:i/>
+          <w:iCs/>
+          <w:lang w:val="de-DE"/>
+        </w:rPr>
+        <w:t xml:space="preserve">Wächst sie in des Himmels Höhen </w:t>
+      </w:r>
+    </w:p>
+    <w:p>
+      <w:pPr>
+        <w:spacing w:after="0" w:line="240" w:lineRule="auto"/>
+        <w:rPr>
+          <w:i/>
+          <w:iCs/>
+          <w:lang w:val="de-DE"/>
+        </w:rPr>
+      </w:pPr>
+      <w:r>
+        <w:rPr>
+          <w:i/>
+          <w:iCs/>
+          <w:lang w:val="de-DE"/>
+        </w:rPr>
+        <w:t xml:space="preserve">Riesengroß! </w:t>
+      </w:r>
+    </w:p>
+    <w:p>
+      <w:pPr>
+        <w:spacing w:after="0" w:line="240" w:lineRule="auto"/>
+        <w:rPr>
+          <w:i/>
+          <w:iCs/>
+          <w:lang w:val="de-DE"/>
+        </w:rPr>
+      </w:pPr>
+      <w:r>
+        <w:rPr>
+          <w:i/>
+          <w:iCs/>
+          <w:lang w:val="de-DE"/>
+        </w:rPr>
+        <w:t xml:space="preserve">Hoffnungslos </w:t>
+      </w:r>
+    </w:p>
+    <w:p>
+      <w:pPr>
+        <w:spacing w:after="0" w:line="240" w:lineRule="auto"/>
+        <w:rPr>
+          <w:i/>
+          <w:iCs/>
+          <w:lang w:val="de-DE"/>
+        </w:rPr>
+      </w:pPr>
+      <w:r>
+        <w:rPr>
+          <w:i/>
+          <w:iCs/>
+          <w:lang w:val="de-DE"/>
+        </w:rPr>
+        <w:t xml:space="preserve">Weicht der Mensch der Götterstärke, </w:t>
+      </w:r>
+    </w:p>
+    <w:p>
+      <w:pPr>
+        <w:spacing w:after="0" w:line="240" w:lineRule="auto"/>
+        <w:rPr>
+          <w:i/>
+          <w:iCs/>
+          <w:lang w:val="de-DE"/>
+        </w:rPr>
+      </w:pPr>
+      <w:r>
+        <w:rPr>
+          <w:i/>
+          <w:iCs/>
+          <w:lang w:val="de-DE"/>
+        </w:rPr>
+        <w:t xml:space="preserve">Müßig sieht er seine Werke </w:t>
+      </w:r>
+    </w:p>
+    <w:p>
+      <w:pPr>
+        <w:spacing w:after="0" w:line="240" w:lineRule="auto"/>
+        <w:rPr>
+          <w:i/>
+          <w:iCs/>
+          <w:lang w:val="de-DE"/>
+        </w:rPr>
+      </w:pPr>
+      <w:r>
+        <w:rPr>
+          <w:i/>
+          <w:iCs/>
+          <w:lang w:val="de-DE"/>
+        </w:rPr>
+        <w:t xml:space="preserve">Und bewundernd </w:t>
+      </w:r>
+      <w:proofErr w:type="spellStart"/>
+      <w:r>
+        <w:rPr>
+          <w:i/>
+          <w:iCs/>
+          <w:lang w:val="de-DE"/>
+        </w:rPr>
+        <w:t>untergehn</w:t>
+      </w:r>
+      <w:proofErr w:type="spellEnd"/>
+      <w:r>
+        <w:rPr>
+          <w:i/>
+          <w:iCs/>
+          <w:lang w:val="de-DE"/>
+        </w:rPr>
+        <w:t xml:space="preserve">. </w:t>
+      </w:r>
+    </w:p>
+    <w:p>
+      <w:pPr>
+        <w:spacing w:after="0" w:line="240" w:lineRule="auto"/>
+        <w:rPr>
+          <w:i/>
+          <w:iCs/>
+          <w:lang w:val="de-DE"/>
+        </w:rPr>
+      </w:pPr>
+    </w:p>
+    <w:p>
+      <w:pPr>
+        <w:spacing w:after="0" w:line="240" w:lineRule="auto"/>
+        <w:rPr>
+          <w:i/>
+          <w:iCs/>
+          <w:lang w:val="de-DE"/>
+        </w:rPr>
+      </w:pPr>
+      <w:r>
+        <w:rPr>
+          <w:i/>
+          <w:iCs/>
+          <w:lang w:val="de-DE"/>
+        </w:rPr>
+        <w:t xml:space="preserve">Leergebrannt </w:t>
+      </w:r>
+    </w:p>
+    <w:p>
+      <w:pPr>
+        <w:spacing w:after="0" w:line="240" w:lineRule="auto"/>
+        <w:rPr>
+          <w:i/>
+          <w:iCs/>
+          <w:lang w:val="de-DE"/>
+        </w:rPr>
+      </w:pPr>
+      <w:r>
+        <w:rPr>
+          <w:i/>
+          <w:iCs/>
+          <w:lang w:val="de-DE"/>
+        </w:rPr>
+        <w:t xml:space="preserve">Ist die Stätte, </w:t>
+      </w:r>
+    </w:p>
+    <w:p>
+      <w:pPr>
+        <w:spacing w:after="0" w:line="240" w:lineRule="auto"/>
+        <w:rPr>
+          <w:i/>
+          <w:iCs/>
+          <w:lang w:val="de-DE"/>
+        </w:rPr>
+      </w:pPr>
+      <w:r>
+        <w:rPr>
+          <w:i/>
+          <w:iCs/>
+          <w:lang w:val="de-DE"/>
+        </w:rPr>
+        <w:t xml:space="preserve">Wilder Stürme </w:t>
+      </w:r>
+      <w:proofErr w:type="spellStart"/>
+      <w:r>
+        <w:rPr>
+          <w:i/>
+          <w:iCs/>
+          <w:lang w:val="de-DE"/>
+        </w:rPr>
+        <w:t>rauhes</w:t>
+      </w:r>
+      <w:proofErr w:type="spellEnd"/>
+      <w:r>
+        <w:rPr>
+          <w:i/>
+          <w:iCs/>
+          <w:lang w:val="de-DE"/>
+        </w:rPr>
+        <w:t xml:space="preserve"> Bette, </w:t>
+      </w:r>
+    </w:p>
+    <w:p>
+      <w:pPr>
+        <w:spacing w:after="0" w:line="240" w:lineRule="auto"/>
+        <w:rPr>
+          <w:i/>
+          <w:iCs/>
+          <w:lang w:val="de-DE"/>
+        </w:rPr>
+      </w:pPr>
+      <w:r>
+        <w:rPr>
+          <w:i/>
+          <w:iCs/>
+          <w:lang w:val="de-DE"/>
+        </w:rPr>
+        <w:t xml:space="preserve">In den öden Fensterhöhlen </w:t>
+      </w:r>
+    </w:p>
+    <w:p>
+      <w:pPr>
+        <w:spacing w:after="0" w:line="240" w:lineRule="auto"/>
+        <w:rPr>
+          <w:i/>
+          <w:iCs/>
+          <w:lang w:val="de-DE"/>
+        </w:rPr>
+      </w:pPr>
+      <w:r>
+        <w:rPr>
+          <w:i/>
+          <w:iCs/>
+          <w:lang w:val="de-DE"/>
+        </w:rPr>
+        <w:t xml:space="preserve">Wohnt das Grauen, </w:t>
+      </w:r>
+    </w:p>
+    <w:p>
+      <w:pPr>
+        <w:spacing w:after="0" w:line="240" w:lineRule="auto"/>
+        <w:rPr>
+          <w:i/>
+          <w:iCs/>
+          <w:lang w:val="de-DE"/>
+        </w:rPr>
+      </w:pPr>
+      <w:r>
+        <w:rPr>
+          <w:i/>
+          <w:iCs/>
+          <w:lang w:val="de-DE"/>
+        </w:rPr>
+        <w:t xml:space="preserve">Und des Himmels Wolken schauen </w:t>
+      </w:r>
+    </w:p>
+    <w:p>
+      <w:pPr>
+        <w:spacing w:after="0" w:line="240" w:lineRule="auto"/>
+        <w:rPr>
+          <w:i/>
+          <w:iCs/>
+          <w:lang w:val="de-DE"/>
+        </w:rPr>
+      </w:pPr>
+      <w:r>
+        <w:rPr>
+          <w:i/>
+          <w:iCs/>
+          <w:lang w:val="de-DE"/>
+        </w:rPr>
+        <w:t xml:space="preserve">Hoch hinein. </w:t>
+      </w:r>
+    </w:p>
+    <w:p>
+      <w:pPr>
+        <w:spacing w:after="0" w:line="240" w:lineRule="auto"/>
+        <w:rPr>
+          <w:i/>
+          <w:iCs/>
+          <w:lang w:val="de-DE"/>
+        </w:rPr>
+      </w:pPr>
+    </w:p>
+    <w:p>
+      <w:pPr>
+        <w:spacing w:after="0" w:line="240" w:lineRule="auto"/>
+        <w:rPr>
+          <w:i/>
+          <w:iCs/>
+          <w:lang w:val="de-DE"/>
+        </w:rPr>
+      </w:pPr>
+      <w:r>
+        <w:rPr>
+          <w:i/>
+          <w:iCs/>
+          <w:lang w:val="de-DE"/>
+        </w:rPr>
+        <w:t xml:space="preserve">Einen Blick </w:t>
+      </w:r>
+    </w:p>
+    <w:p>
+      <w:pPr>
+        <w:spacing w:after="0" w:line="240" w:lineRule="auto"/>
+        <w:rPr>
+          <w:i/>
+          <w:iCs/>
+          <w:lang w:val="de-DE"/>
+        </w:rPr>
+      </w:pPr>
+      <w:r>
+        <w:rPr>
+          <w:i/>
+          <w:iCs/>
+          <w:lang w:val="de-DE"/>
+        </w:rPr>
+        <w:t xml:space="preserve">Nach den Grabe </w:t>
+      </w:r>
+    </w:p>
+    <w:p>
+      <w:pPr>
+        <w:spacing w:after="0" w:line="240" w:lineRule="auto"/>
+        <w:rPr>
+          <w:i/>
+          <w:iCs/>
+          <w:lang w:val="de-DE"/>
+        </w:rPr>
+      </w:pPr>
+      <w:r>
+        <w:rPr>
+          <w:i/>
+          <w:iCs/>
+          <w:lang w:val="de-DE"/>
+        </w:rPr>
+        <w:t xml:space="preserve">Seiner Habe </w:t>
+      </w:r>
+    </w:p>
+    <w:p>
+      <w:pPr>
+        <w:spacing w:after="0" w:line="240" w:lineRule="auto"/>
+        <w:rPr>
+          <w:i/>
+          <w:iCs/>
+          <w:lang w:val="de-DE"/>
+        </w:rPr>
+      </w:pPr>
+      <w:r>
+        <w:rPr>
+          <w:i/>
+          <w:iCs/>
+          <w:lang w:val="de-DE"/>
+        </w:rPr>
+        <w:t xml:space="preserve">Sendet noch der Mensch zurück - </w:t>
+      </w:r>
+    </w:p>
+    <w:p>
+      <w:pPr>
+        <w:spacing w:after="0" w:line="240" w:lineRule="auto"/>
+        <w:rPr>
+          <w:i/>
+          <w:iCs/>
+          <w:lang w:val="de-DE"/>
+        </w:rPr>
+      </w:pPr>
+      <w:r>
+        <w:rPr>
+          <w:i/>
+          <w:iCs/>
+          <w:lang w:val="de-DE"/>
+        </w:rPr>
+        <w:t xml:space="preserve">Greift fröhlich dann zum Wanderstabe. </w:t>
+      </w:r>
+    </w:p>
+    <w:p>
+      <w:pPr>
+        <w:spacing w:after="0" w:line="240" w:lineRule="auto"/>
+        <w:rPr>
+          <w:i/>
+          <w:iCs/>
+          <w:lang w:val="de-DE"/>
+        </w:rPr>
+      </w:pPr>
+      <w:r>
+        <w:rPr>
+          <w:i/>
+          <w:iCs/>
+          <w:lang w:val="de-DE"/>
+        </w:rPr>
+        <w:t xml:space="preserve">Was Feuers Wut ihm auch geraubt, </w:t>
+      </w:r>
+    </w:p>
+    <w:p>
+      <w:pPr>
+        <w:spacing w:after="0" w:line="240" w:lineRule="auto"/>
+        <w:rPr>
+          <w:i/>
+          <w:iCs/>
+          <w:lang w:val="de-DE"/>
+        </w:rPr>
+      </w:pPr>
+      <w:r>
+        <w:rPr>
+          <w:i/>
+          <w:iCs/>
+          <w:lang w:val="de-DE"/>
+        </w:rPr>
+        <w:t xml:space="preserve">Ein süßer Trost ist ihm geblieben, </w:t>
+      </w:r>
+    </w:p>
+    <w:p>
+      <w:pPr>
+        <w:spacing w:after="0" w:line="240" w:lineRule="auto"/>
+        <w:rPr>
+          <w:i/>
+          <w:iCs/>
+          <w:lang w:val="de-DE"/>
+        </w:rPr>
+      </w:pPr>
+      <w:r>
+        <w:rPr>
+          <w:i/>
+          <w:iCs/>
+          <w:lang w:val="de-DE"/>
+        </w:rPr>
+        <w:t xml:space="preserve">Er zählt die </w:t>
+      </w:r>
+      <w:proofErr w:type="spellStart"/>
+      <w:r>
+        <w:rPr>
+          <w:i/>
+          <w:iCs/>
+          <w:lang w:val="de-DE"/>
+        </w:rPr>
+        <w:t>Haupter</w:t>
+      </w:r>
+      <w:proofErr w:type="spellEnd"/>
+      <w:r>
+        <w:rPr>
+          <w:i/>
+          <w:iCs/>
+          <w:lang w:val="de-DE"/>
+        </w:rPr>
+        <w:t xml:space="preserve"> seiner Lieben, </w:t>
+      </w:r>
+    </w:p>
+    <w:p>
+      <w:pPr>
+        <w:spacing w:after="0" w:line="240" w:lineRule="auto"/>
+        <w:rPr>
+          <w:i/>
+          <w:iCs/>
+          <w:lang w:val="de-DE"/>
+        </w:rPr>
+      </w:pPr>
+      <w:r>
+        <w:rPr>
+          <w:i/>
+          <w:iCs/>
+          <w:lang w:val="de-DE"/>
+        </w:rPr>
+        <w:t xml:space="preserve">Und sieh! ihm fehlt kein teures Haupt. </w:t>
+      </w:r>
+    </w:p>
+    <w:p>
+      <w:pPr>
+        <w:spacing w:after="0" w:line="240" w:lineRule="auto"/>
+        <w:rPr>
+          <w:i/>
+          <w:iCs/>
+          <w:lang w:val="de-DE"/>
+        </w:rPr>
+      </w:pPr>
+    </w:p>
+    <w:p>
+      <w:pPr>
+        <w:spacing w:after="0" w:line="240" w:lineRule="auto"/>
+        <w:rPr>
+          <w:i/>
+          <w:iCs/>
+          <w:lang w:val="de-DE"/>
+        </w:rPr>
+      </w:pPr>
+      <w:r>
+        <w:rPr>
+          <w:i/>
+          <w:iCs/>
+          <w:lang w:val="de-DE"/>
+        </w:rPr>
+        <w:t xml:space="preserve">In die </w:t>
+      </w:r>
+      <w:proofErr w:type="spellStart"/>
+      <w:r>
+        <w:rPr>
+          <w:i/>
+          <w:iCs/>
+          <w:lang w:val="de-DE"/>
+        </w:rPr>
+        <w:t>Erd</w:t>
+      </w:r>
+      <w:proofErr w:type="spellEnd"/>
+      <w:r>
+        <w:rPr>
+          <w:i/>
+          <w:iCs/>
+          <w:lang w:val="de-DE"/>
+        </w:rPr>
+        <w:t xml:space="preserve"> ist's aufgenommen, </w:t>
+      </w:r>
+    </w:p>
+    <w:p>
+      <w:pPr>
+        <w:spacing w:after="0" w:line="240" w:lineRule="auto"/>
+        <w:rPr>
+          <w:i/>
+          <w:iCs/>
+          <w:lang w:val="de-DE"/>
+        </w:rPr>
+      </w:pPr>
+      <w:r>
+        <w:rPr>
+          <w:i/>
+          <w:iCs/>
+          <w:lang w:val="de-DE"/>
+        </w:rPr>
+        <w:t xml:space="preserve">Glücklich ist die Form gefüllt, </w:t>
+      </w:r>
+    </w:p>
+    <w:p>
+      <w:pPr>
+        <w:spacing w:after="0" w:line="240" w:lineRule="auto"/>
+        <w:rPr>
+          <w:i/>
+          <w:iCs/>
+          <w:lang w:val="de-DE"/>
+        </w:rPr>
+      </w:pPr>
+      <w:r>
+        <w:rPr>
+          <w:i/>
+          <w:iCs/>
+          <w:lang w:val="de-DE"/>
+        </w:rPr>
+        <w:t xml:space="preserve">Wird's auch schön zutage kommen, </w:t>
+      </w:r>
+    </w:p>
+    <w:p>
+      <w:pPr>
+        <w:spacing w:after="0" w:line="240" w:lineRule="auto"/>
+        <w:rPr>
+          <w:i/>
+          <w:iCs/>
+          <w:lang w:val="de-DE"/>
+        </w:rPr>
+      </w:pPr>
+      <w:proofErr w:type="spellStart"/>
+      <w:r>
+        <w:rPr>
+          <w:i/>
+          <w:iCs/>
+          <w:lang w:val="de-DE"/>
+        </w:rPr>
+        <w:t>Daß</w:t>
+      </w:r>
+      <w:proofErr w:type="spellEnd"/>
+      <w:r>
+        <w:rPr>
+          <w:i/>
+          <w:iCs/>
+          <w:lang w:val="de-DE"/>
+        </w:rPr>
+        <w:t xml:space="preserve"> es Fleiß und Kunst vergilt? </w:t>
+      </w:r>
+    </w:p>
+    <w:p>
+      <w:pPr>
+        <w:spacing w:after="0" w:line="240" w:lineRule="auto"/>
+        <w:rPr>
+          <w:i/>
+          <w:iCs/>
+          <w:lang w:val="de-DE"/>
+        </w:rPr>
+      </w:pPr>
+      <w:r>
+        <w:rPr>
+          <w:i/>
+          <w:iCs/>
+          <w:lang w:val="de-DE"/>
+        </w:rPr>
+        <w:t xml:space="preserve">Wenn der </w:t>
+      </w:r>
+      <w:proofErr w:type="spellStart"/>
+      <w:r>
+        <w:rPr>
+          <w:i/>
+          <w:iCs/>
+          <w:lang w:val="de-DE"/>
+        </w:rPr>
+        <w:t>Guß</w:t>
+      </w:r>
+      <w:proofErr w:type="spellEnd"/>
+      <w:r>
+        <w:rPr>
+          <w:i/>
+          <w:iCs/>
+          <w:lang w:val="de-DE"/>
+        </w:rPr>
+        <w:t xml:space="preserve"> </w:t>
+      </w:r>
+      <w:proofErr w:type="spellStart"/>
+      <w:r>
+        <w:rPr>
+          <w:i/>
+          <w:iCs/>
+          <w:lang w:val="de-DE"/>
+        </w:rPr>
+        <w:t>mißlang</w:t>
+      </w:r>
+      <w:proofErr w:type="spellEnd"/>
+      <w:r>
+        <w:rPr>
+          <w:i/>
+          <w:iCs/>
+          <w:lang w:val="de-DE"/>
+        </w:rPr>
+        <w:t xml:space="preserve">? </w:t>
+      </w:r>
+    </w:p>
+    <w:p>
+      <w:pPr>
+        <w:spacing w:after="0" w:line="240" w:lineRule="auto"/>
+        <w:rPr>
+          <w:i/>
+          <w:iCs/>
+          <w:lang w:val="de-DE"/>
+        </w:rPr>
+      </w:pPr>
+      <w:r>
+        <w:rPr>
+          <w:i/>
+          <w:iCs/>
+          <w:lang w:val="de-DE"/>
+        </w:rPr>
+        <w:t xml:space="preserve">Wenn die Form zersprang? </w:t>
+      </w:r>
+    </w:p>
+    <w:p>
+      <w:pPr>
+        <w:spacing w:after="0" w:line="240" w:lineRule="auto"/>
+        <w:rPr>
+          <w:i/>
+          <w:iCs/>
+          <w:lang w:val="de-DE"/>
+        </w:rPr>
+      </w:pPr>
+      <w:r>
+        <w:rPr>
+          <w:i/>
+          <w:iCs/>
+          <w:lang w:val="de-DE"/>
+        </w:rPr>
+        <w:t xml:space="preserve">Ach! vielleicht indem wir hoffen, </w:t>
+      </w:r>
+    </w:p>
+    <w:p>
+      <w:pPr>
+        <w:spacing w:after="0" w:line="240" w:lineRule="auto"/>
+        <w:rPr>
+          <w:i/>
+          <w:iCs/>
+          <w:lang w:val="de-DE"/>
+        </w:rPr>
+      </w:pPr>
+      <w:r>
+        <w:rPr>
+          <w:i/>
+          <w:iCs/>
+          <w:lang w:val="de-DE"/>
+        </w:rPr>
+        <w:t>Hat uns Unheil schon getroffen.</w:t>
+      </w:r>
+    </w:p>
+    <w:p>
+      <w:pPr>
+        <w:spacing w:after="0" w:line="240" w:lineRule="auto"/>
+        <w:rPr>
+          <w:i/>
+          <w:iCs/>
+          <w:lang w:val="de-DE"/>
+        </w:rPr>
+      </w:pPr>
+    </w:p>
+    <w:p>
+      <w:pPr>
+        <w:spacing w:after="0" w:line="240" w:lineRule="auto"/>
+        <w:rPr>
+          <w:lang w:val="de-DE"/>
+        </w:rPr>
+      </w:pPr>
+      <w:r>
+        <w:rPr>
+          <w:lang w:val="de-DE"/>
+        </w:rPr>
+        <w:t>Der Schlüssel lautet:</w:t>
+      </w:r>
+    </w:p>
+    <w:p>
+      <w:pPr>
+        <w:spacing w:after="0" w:line="240" w:lineRule="auto"/>
+        <w:rPr>
+          <w:b/>
+          <w:bCs/>
+          <w:u w:val="single"/>
+          <w:lang w:val="de-DE"/>
+        </w:rPr>
+      </w:pPr>
+      <w:proofErr w:type="spellStart"/>
+      <w:r>
+        <w:rPr>
+          <w:rFonts w:ascii="Courier New" w:hAnsi="Courier New" w:cs="Courier New"/>
+          <w:b/>
+          <w:bCs/>
+          <w:color w:val="FFC000"/>
+          <w:u w:val="single"/>
+        </w:rPr>
+        <w:t>a</w:t>
+      </w:r>
+      <w:r>
+        <w:rPr>
+          <w:rFonts w:ascii="Courier New" w:hAnsi="Courier New" w:cs="Courier New"/>
+          <w:b/>
+          <w:bCs/>
+          <w:u w:val="single"/>
+        </w:rPr>
+        <w:t>bcd</w:t>
+      </w:r>
+      <w:r>
+        <w:rPr>
+          <w:rFonts w:ascii="Courier New" w:hAnsi="Courier New" w:cs="Courier New"/>
+          <w:b/>
+          <w:bCs/>
+          <w:color w:val="FF0000"/>
+          <w:u w:val="single"/>
+        </w:rPr>
+        <w:t>e</w:t>
+      </w:r>
+      <w:r>
+        <w:rPr>
+          <w:rFonts w:ascii="Courier New" w:hAnsi="Courier New" w:cs="Courier New"/>
+          <w:b/>
+          <w:bCs/>
+          <w:u w:val="single"/>
+        </w:rPr>
+        <w:t>fghijklm</w:t>
+      </w:r>
+      <w:r>
+        <w:rPr>
+          <w:rFonts w:ascii="Courier New" w:hAnsi="Courier New" w:cs="Courier New"/>
+          <w:b/>
+          <w:bCs/>
+          <w:color w:val="00B050"/>
+          <w:u w:val="single"/>
+        </w:rPr>
+        <w:t>n</w:t>
+      </w:r>
+      <w:r>
+        <w:rPr>
+          <w:rFonts w:ascii="Courier New" w:hAnsi="Courier New" w:cs="Courier New"/>
+          <w:b/>
+          <w:bCs/>
+          <w:u w:val="single"/>
+        </w:rPr>
+        <w:t>opqrstuvwxyz</w:t>
+      </w:r>
+      <w:proofErr w:type="spellEnd"/>
+    </w:p>
+    <w:p>
+      <w:pPr>
+        <w:spacing w:after="0" w:line="240" w:lineRule="auto"/>
+        <w:rPr>
+          <w:rFonts w:ascii="Courier New" w:hAnsi="Courier New" w:cs="Courier New"/>
+          <w:b/>
+          <w:bCs/>
+          <w:u w:val="single"/>
+        </w:rPr>
+      </w:pPr>
+      <w:proofErr w:type="spellStart"/>
+      <w:r>
+        <w:rPr>
+          <w:rFonts w:ascii="Courier New" w:hAnsi="Courier New" w:cs="Courier New"/>
+          <w:b/>
+          <w:bCs/>
+          <w:color w:val="FFC000"/>
+          <w:u w:val="single"/>
+        </w:rPr>
+        <w:t>g</w:t>
+      </w:r>
+      <w:r>
+        <w:rPr>
+          <w:rFonts w:ascii="Courier New" w:hAnsi="Courier New" w:cs="Courier New"/>
+          <w:b/>
+          <w:bCs/>
+          <w:u w:val="single"/>
+        </w:rPr>
+        <w:t>osm</w:t>
+      </w:r>
+      <w:r>
+        <w:rPr>
+          <w:rFonts w:ascii="Courier New" w:hAnsi="Courier New" w:cs="Courier New"/>
+          <w:b/>
+          <w:bCs/>
+          <w:color w:val="FF0000"/>
+          <w:u w:val="single"/>
+        </w:rPr>
+        <w:t>n</w:t>
+      </w:r>
+      <w:r>
+        <w:rPr>
+          <w:rFonts w:ascii="Courier New" w:hAnsi="Courier New" w:cs="Courier New"/>
+          <w:b/>
+          <w:bCs/>
+          <w:u w:val="single"/>
+        </w:rPr>
+        <w:t>lkqpwcdx</w:t>
+      </w:r>
+      <w:r>
+        <w:rPr>
+          <w:rFonts w:ascii="Courier New" w:hAnsi="Courier New" w:cs="Courier New"/>
+          <w:b/>
+          <w:bCs/>
+          <w:color w:val="00B050"/>
+          <w:u w:val="single"/>
+        </w:rPr>
+        <w:t>u</w:t>
+      </w:r>
+      <w:r>
+        <w:rPr>
+          <w:rFonts w:ascii="Courier New" w:hAnsi="Courier New" w:cs="Courier New"/>
+          <w:b/>
+          <w:bCs/>
+          <w:u w:val="single"/>
+        </w:rPr>
+        <w:t>zertiafhjyvb</w:t>
+      </w:r>
+      <w:proofErr w:type="spellEnd"/>
+    </w:p>
+    <w:p>
+      <w:pPr>
+        <w:spacing w:after="0" w:line="240" w:lineRule="auto"/>
+        <w:rPr>
+          <w:lang w:val="de-DE"/>
+        </w:rPr>
+      </w:pPr>
+    </w:p>
+    <w:p>
+      <w:pPr>
+        <w:spacing w:after="0" w:line="240" w:lineRule="auto"/>
+        <w:rPr>
+          <w:lang w:val="de-DE"/>
+        </w:rPr>
+      </w:pPr>
+      <w:r>
+        <w:rPr>
+          <w:lang w:val="de-DE"/>
+        </w:rPr>
+        <w:t>Durch richtige Anordnung stimm</w:t>
+      </w:r>
+      <w:r>
+        <w:rPr>
+          <w:lang w:val="de-DE"/>
+        </w:rPr>
+        <w:t>t der Schlüssel mit der Häufigkeit der Buchstaben im Klartext überein (siehe farbliche Kennzeichnung)</w:t>
+      </w:r>
+    </w:p>
+    <w:p>
+      <w:pPr>
+        <w:spacing w:after="0" w:line="240" w:lineRule="auto"/>
+        <w:rPr>
+          <w:lang w:val="de-DE"/>
+        </w:rPr>
+      </w:pPr>
+    </w:p>
+    <w:p>
+      <w:pPr>
+        <w:spacing w:after="0" w:line="240" w:lineRule="auto"/>
+        <w:rPr>
+          <w:lang w:val="de-DE"/>
+        </w:rPr>
+      </w:pPr>
+    </w:p>
+    <w:p>
+      <w:pPr>
+        <w:rPr>
+          <w:b/>
+          <w:bCs/>
           <w:lang w:val="en-US"/>
         </w:rPr>
       </w:pPr>
@@ -6893,7 +8455,19 @@
         <w:rPr>
           <w:lang w:val="de-DE"/>
         </w:rPr>
-        <w:t>Das Gedicht stammt von Friedrich S</w:t>
+        <w:t>D</w:t>
+      </w:r>
+      <w:r>
+        <w:rPr>
+          <w:lang w:val="de-DE"/>
+        </w:rPr>
+        <w:t>er Ausschnitt stammt aus dem</w:t>
+      </w:r>
+      <w:r>
+        <w:rPr>
+          <w:lang w:val="de-DE"/>
+        </w:rPr>
+        <w:t xml:space="preserve"> Gedicht von Friedrich S</w:t>
       </w:r>
       <w:r>
         <w:rPr>
@@ -22307,6 +23881,18 @@
       <w:color w:val="2F5496" w:themeColor="accent1" w:themeShade="BF"/>
     </w:rPr>
   </w:style>
+  <w:style w:type="character" w:styleId="Hyperlink">
+    <w:name w:val="Hyperlink"/>
+    <w:basedOn w:val="DefaultParagraphFont"/>
+    <w:uiPriority w:val="99"/>
+    <w:semiHidden/>
+    <w:unhideWhenUsed/>
+    <w:rsid w:val="008420B0"/>
+    <w:rPr>
+      <w:color w:val="0000FF"/>
+      <w:u w:val="single"/>
+    </w:rPr>
+  </w:style>
 </w:styles>
 </file>
 

</xml_diff>